<commit_message>
Corrected Report file with information about changed name
</commit_message>
<xml_diff>
--- a/DSC Project Report.docx
+++ b/DSC Project Report.docx
@@ -3130,7 +3130,7 @@
           <w:szCs w:val="32"/>
         </w:rPr>
         <w:drawing>
-          <wp:anchor distT="0" distB="0" distL="114300" distR="114300" simplePos="0" relativeHeight="251658244" behindDoc="0" locked="0" layoutInCell="1" allowOverlap="1" wp14:anchorId="4782DD64" wp14:editId="4CA5E803">
+          <wp:anchor distT="0" distB="0" distL="114300" distR="114300" simplePos="0" relativeHeight="251658244" behindDoc="0" locked="0" layoutInCell="1" allowOverlap="1" wp14:anchorId="4782DD64" wp14:editId="022F01AF">
             <wp:simplePos x="0" y="0"/>
             <wp:positionH relativeFrom="column">
               <wp:posOffset>-262255</wp:posOffset>
@@ -4483,7 +4483,7 @@
           <w:noProof/>
         </w:rPr>
         <w:drawing>
-          <wp:anchor distT="0" distB="0" distL="114300" distR="114300" simplePos="0" relativeHeight="251658248" behindDoc="0" locked="0" layoutInCell="1" allowOverlap="1" wp14:anchorId="7B078178" wp14:editId="7E383067">
+          <wp:anchor distT="0" distB="0" distL="114300" distR="114300" simplePos="0" relativeHeight="251658248" behindDoc="0" locked="0" layoutInCell="1" allowOverlap="1" wp14:anchorId="7B078178" wp14:editId="6A66BB5E">
             <wp:simplePos x="0" y="0"/>
             <wp:positionH relativeFrom="column">
               <wp:posOffset>-126522</wp:posOffset>
@@ -5361,7 +5361,7 @@
           <w:noProof/>
         </w:rPr>
         <w:drawing>
-          <wp:anchor distT="0" distB="0" distL="114300" distR="114300" simplePos="0" relativeHeight="251658252" behindDoc="1" locked="0" layoutInCell="1" allowOverlap="1" wp14:anchorId="6814EB27" wp14:editId="7F872234">
+          <wp:anchor distT="0" distB="0" distL="114300" distR="114300" simplePos="0" relativeHeight="251658252" behindDoc="1" locked="0" layoutInCell="1" allowOverlap="1" wp14:anchorId="6814EB27" wp14:editId="1713B72B">
             <wp:simplePos x="0" y="0"/>
             <wp:positionH relativeFrom="column">
               <wp:posOffset>2941955</wp:posOffset>
@@ -7123,7 +7123,7 @@
           <w:szCs w:val="48"/>
         </w:rPr>
         <w:drawing>
-          <wp:anchor distT="0" distB="0" distL="114300" distR="114300" simplePos="0" relativeHeight="251658262" behindDoc="0" locked="0" layoutInCell="1" allowOverlap="1" wp14:anchorId="00694BEB" wp14:editId="04B71AAD">
+          <wp:anchor distT="0" distB="0" distL="114300" distR="114300" simplePos="0" relativeHeight="251658262" behindDoc="0" locked="0" layoutInCell="1" allowOverlap="1" wp14:anchorId="00694BEB" wp14:editId="0713A0FD">
             <wp:simplePos x="0" y="0"/>
             <wp:positionH relativeFrom="column">
               <wp:posOffset>2445385</wp:posOffset>
@@ -7354,7 +7354,27 @@
             <w:szCs w:val="36"/>
             <w:u w:val="none"/>
           </w:rPr>
-          <w:t>https://github.com/ArnavSharma2908/Clock-Using-Circular-Linked_List</w:t>
+          <w:t>https://github.com/Arna</w:t>
+        </w:r>
+        <w:r>
+          <w:rPr>
+            <w:rStyle w:val="Hyperlink"/>
+            <w:rFonts w:ascii="Georgia" w:hAnsi="Georgia"/>
+            <w:sz w:val="36"/>
+            <w:szCs w:val="36"/>
+            <w:u w:val="none"/>
+          </w:rPr>
+          <w:t>v</w:t>
+        </w:r>
+        <w:r>
+          <w:rPr>
+            <w:rStyle w:val="Hyperlink"/>
+            <w:rFonts w:ascii="Georgia" w:hAnsi="Georgia"/>
+            <w:sz w:val="36"/>
+            <w:szCs w:val="36"/>
+            <w:u w:val="none"/>
+          </w:rPr>
+          <w:t>Sharma2908/Clock-using-CircularLL_and_AIAssistant</w:t>
         </w:r>
       </w:hyperlink>
     </w:p>
@@ -24753,6 +24773,7 @@
         <w:t xml:space="preserve">Project </w:t>
       </w:r>
       <w:hyperlink r:id="rId41" w:history="1">
+        <w:proofErr w:type="spellStart"/>
         <w:r>
           <w:rPr>
             <w:rStyle w:val="Hyperlink"/>
@@ -24764,6 +24785,7 @@
           </w:rPr>
           <w:t>Github</w:t>
         </w:r>
+        <w:proofErr w:type="spellEnd"/>
       </w:hyperlink>
       <w:r>
         <w:rPr>
@@ -24791,23 +24813,22 @@
           <w:rFonts w:asciiTheme="minorHAnsi" w:hAnsiTheme="minorHAnsi" w:cstheme="minorHAnsi"/>
           <w:b/>
           <w:bCs/>
-          <w:noProof/>
           <w:sz w:val="32"/>
           <w:szCs w:val="32"/>
         </w:rPr>
         <w:drawing>
-          <wp:anchor distT="0" distB="0" distL="114300" distR="114300" simplePos="0" relativeHeight="251658264" behindDoc="0" locked="0" layoutInCell="1" allowOverlap="1" wp14:anchorId="732A42C5" wp14:editId="78F6F80C">
+          <wp:anchor distT="0" distB="0" distL="114300" distR="114300" simplePos="0" relativeHeight="251660312" behindDoc="0" locked="0" layoutInCell="1" allowOverlap="1" wp14:anchorId="736A0D67" wp14:editId="2BC20EA4">
             <wp:simplePos x="0" y="0"/>
             <wp:positionH relativeFrom="column">
-              <wp:posOffset>1954587</wp:posOffset>
+              <wp:posOffset>2055332</wp:posOffset>
             </wp:positionH>
             <wp:positionV relativeFrom="paragraph">
-              <wp:posOffset>124912</wp:posOffset>
+              <wp:posOffset>96520</wp:posOffset>
             </wp:positionV>
-            <wp:extent cx="1919335" cy="1919335"/>
-            <wp:effectExtent l="0" t="0" r="5080" b="5080"/>
+            <wp:extent cx="2022479" cy="2037029"/>
+            <wp:effectExtent l="0" t="0" r="0" b="1905"/>
             <wp:wrapNone/>
-            <wp:docPr id="1651324712" name="Picture 1"/>
+            <wp:docPr id="1599364322" name="Picture 1"/>
             <wp:cNvGraphicFramePr>
               <a:graphicFrameLocks xmlns:a="http://schemas.openxmlformats.org/drawingml/2006/main" noChangeAspect="1"/>
             </wp:cNvGraphicFramePr>
@@ -24815,11 +24836,11 @@
               <a:graphicData uri="http://schemas.openxmlformats.org/drawingml/2006/picture">
                 <pic:pic xmlns:pic="http://schemas.openxmlformats.org/drawingml/2006/picture">
                   <pic:nvPicPr>
-                    <pic:cNvPr id="1651324712" name=""/>
+                    <pic:cNvPr id="1599364322" name=""/>
                     <pic:cNvPicPr/>
                   </pic:nvPicPr>
                   <pic:blipFill>
-                    <a:blip r:embed="rId42">
+                    <a:blip r:embed="rId42" cstate="print">
                       <a:extLst>
                         <a:ext uri="{28A0092B-C50C-407E-A947-70E740481C1C}">
                           <a14:useLocalDpi xmlns:a14="http://schemas.microsoft.com/office/drawing/2010/main" val="0"/>
@@ -24833,7 +24854,7 @@
                   <pic:spPr>
                     <a:xfrm>
                       <a:off x="0" y="0"/>
-                      <a:ext cx="1919335" cy="1919335"/>
+                      <a:ext cx="2022479" cy="2037029"/>
                     </a:xfrm>
                     <a:prstGeom prst="rect">
                       <a:avLst/>
@@ -24944,8 +24965,8 @@
       <w:pPr>
         <w:rPr>
           <w:rFonts w:asciiTheme="minorHAnsi" w:hAnsiTheme="minorHAnsi" w:cstheme="minorHAnsi"/>
-          <w:sz w:val="30"/>
-          <w:szCs w:val="30"/>
+          <w:sz w:val="28"/>
+          <w:szCs w:val="28"/>
         </w:rPr>
       </w:pPr>
       <w:hyperlink r:id="rId43" w:history="1">
@@ -24953,11 +24974,31 @@
           <w:rPr>
             <w:rStyle w:val="Hyperlink"/>
             <w:rFonts w:asciiTheme="minorHAnsi" w:hAnsiTheme="minorHAnsi" w:cstheme="minorHAnsi"/>
-            <w:sz w:val="30"/>
-            <w:szCs w:val="30"/>
+            <w:sz w:val="28"/>
+            <w:szCs w:val="28"/>
             <w:u w:val="none"/>
           </w:rPr>
-          <w:t>https://github.com/ArnavSharma2908/Clock-Using-Circular-Linked_List</w:t>
+          <w:t>https://github.com/ArnavSharma2908/Clock-using-Circul</w:t>
+        </w:r>
+        <w:r>
+          <w:rPr>
+            <w:rStyle w:val="Hyperlink"/>
+            <w:rFonts w:asciiTheme="minorHAnsi" w:hAnsiTheme="minorHAnsi" w:cstheme="minorHAnsi"/>
+            <w:sz w:val="28"/>
+            <w:szCs w:val="28"/>
+            <w:u w:val="none"/>
+          </w:rPr>
+          <w:t>a</w:t>
+        </w:r>
+        <w:r>
+          <w:rPr>
+            <w:rStyle w:val="Hyperlink"/>
+            <w:rFonts w:asciiTheme="minorHAnsi" w:hAnsiTheme="minorHAnsi" w:cstheme="minorHAnsi"/>
+            <w:sz w:val="28"/>
+            <w:szCs w:val="28"/>
+            <w:u w:val="none"/>
+          </w:rPr>
+          <w:t>rLL_and_AIAssistant</w:t>
         </w:r>
       </w:hyperlink>
     </w:p>

</xml_diff>